<commit_message>
added and completed - opengl 4 lab
</commit_message>
<xml_diff>
--- a/Lectures/2. Transformations/2. Transformations.docx
+++ b/Lectures/2. Transformations/2. Transformations.docx
@@ -1,6 +1,6 @@
 
 <file path=word/document.xml><?xml version="1.0" encoding="utf-8"?>
-<w:document xmlns:wpc="http://schemas.microsoft.com/office/word/2010/wordprocessingCanvas" xmlns:cx="http://schemas.microsoft.com/office/drawing/2014/chartex" xmlns:cx1="http://schemas.microsoft.com/office/drawing/2015/9/8/chartex" xmlns:cx2="http://schemas.microsoft.com/office/drawing/2015/10/21/chartex" xmlns:cx3="http://schemas.microsoft.com/office/drawing/2016/5/9/chartex" xmlns:cx4="http://schemas.microsoft.com/office/drawing/2016/5/10/chartex" xmlns:cx5="http://schemas.microsoft.com/office/drawing/2016/5/11/chartex" xmlns:cx6="http://schemas.microsoft.com/office/drawing/2016/5/12/chartex" xmlns:cx7="http://schemas.microsoft.com/office/drawing/2016/5/13/chartex" xmlns:cx8="http://schemas.microsoft.com/office/drawing/2016/5/14/chartex" xmlns:mc="http://schemas.openxmlformats.org/markup-compatibility/2006" xmlns:aink="http://schemas.microsoft.com/office/drawing/2016/ink" xmlns:am3d="http://schemas.microsoft.com/office/drawing/2017/model3d" xmlns:o="urn:schemas-microsoft-com:office:office" xmlns:r="http://schemas.openxmlformats.org/officeDocument/2006/relationships" xmlns:m="http://schemas.openxmlformats.org/officeDocument/2006/math" xmlns:v="urn:schemas-microsoft-com:vml" xmlns:wp14="http://schemas.microsoft.com/office/word/2010/wordprocessingDrawing" xmlns:wp="http://schemas.openxmlformats.org/drawingml/2006/wordprocessingDrawing" xmlns:w10="urn:schemas-microsoft-com:office:word" xmlns:w="http://schemas.openxmlformats.org/wordprocessingml/2006/main" xmlns:w14="http://schemas.microsoft.com/office/word/2010/wordml" xmlns:w15="http://schemas.microsoft.com/office/word/2012/wordml" xmlns:w16cid="http://schemas.microsoft.com/office/word/2016/wordml/cid" xmlns:w16se="http://schemas.microsoft.com/office/word/2015/wordml/symex" xmlns:wpg="http://schemas.microsoft.com/office/word/2010/wordprocessingGroup" xmlns:wpi="http://schemas.microsoft.com/office/word/2010/wordprocessingInk" xmlns:wne="http://schemas.microsoft.com/office/word/2006/wordml" xmlns:wps="http://schemas.microsoft.com/office/word/2010/wordprocessingShape" mc:Ignorable="w14 w15 w16se w16cid wp14">
+<w:document xmlns:wpc="http://schemas.microsoft.com/office/word/2010/wordprocessingCanvas" xmlns:cx="http://schemas.microsoft.com/office/drawing/2014/chartex" xmlns:cx1="http://schemas.microsoft.com/office/drawing/2015/9/8/chartex" xmlns:cx2="http://schemas.microsoft.com/office/drawing/2015/10/21/chartex" xmlns:cx3="http://schemas.microsoft.com/office/drawing/2016/5/9/chartex" xmlns:cx4="http://schemas.microsoft.com/office/drawing/2016/5/10/chartex" xmlns:cx5="http://schemas.microsoft.com/office/drawing/2016/5/11/chartex" xmlns:cx6="http://schemas.microsoft.com/office/drawing/2016/5/12/chartex" xmlns:cx7="http://schemas.microsoft.com/office/drawing/2016/5/13/chartex" xmlns:cx8="http://schemas.microsoft.com/office/drawing/2016/5/14/chartex" xmlns:mc="http://schemas.openxmlformats.org/markup-compatibility/2006" xmlns:aink="http://schemas.microsoft.com/office/drawing/2016/ink" xmlns:am3d="http://schemas.microsoft.com/office/drawing/2017/model3d" xmlns:o="urn:schemas-microsoft-com:office:office" xmlns:r="http://schemas.openxmlformats.org/officeDocument/2006/relationships" xmlns:m="http://schemas.openxmlformats.org/officeDocument/2006/math" xmlns:v="urn:schemas-microsoft-com:vml" xmlns:wp14="http://schemas.microsoft.com/office/word/2010/wordprocessingDrawing" xmlns:wp="http://schemas.openxmlformats.org/drawingml/2006/wordprocessingDrawing" xmlns:w10="urn:schemas-microsoft-com:office:word" xmlns:w="http://schemas.openxmlformats.org/wordprocessingml/2006/main" xmlns:w14="http://schemas.microsoft.com/office/word/2010/wordml" xmlns:w15="http://schemas.microsoft.com/office/word/2012/wordml" xmlns:w16cex="http://schemas.microsoft.com/office/word/2018/wordml/cex" xmlns:w16cid="http://schemas.microsoft.com/office/word/2016/wordml/cid" xmlns:w16="http://schemas.microsoft.com/office/word/2018/wordml" xmlns:w16se="http://schemas.microsoft.com/office/word/2015/wordml/symex" xmlns:wpg="http://schemas.microsoft.com/office/word/2010/wordprocessingGroup" xmlns:wpi="http://schemas.microsoft.com/office/word/2010/wordprocessingInk" xmlns:wne="http://schemas.microsoft.com/office/word/2006/wordml" xmlns:wps="http://schemas.microsoft.com/office/word/2010/wordprocessingShape" mc:Ignorable="w14 w15 w16se w16cid w16 w16cex wp14">
   <w:body>
     <w:p>
       <w:pPr>
@@ -324,7 +324,10 @@
     <w:p>
       <w:pPr>
         <w:pStyle w:val="ListParagraph"/>
-        <w:ind w:left="0"/>
+        <w:numPr>
+          <w:ilvl w:val="0"/>
+          <w:numId w:val="1"/>
+        </w:numPr>
         <w:rPr>
           <w:sz w:val="24"/>
           <w:szCs w:val="24"/>
@@ -344,6 +347,7 @@
         </w:rPr>
         <w:t xml:space="preserve">                             </w:t>
       </w:r>
+      <w:proofErr w:type="spellStart"/>
       <w:r>
         <w:rPr>
           <w:b/>
@@ -353,6 +357,7 @@
         </w:rPr>
         <w:t>glTranslatef</w:t>
       </w:r>
+      <w:proofErr w:type="spellEnd"/>
       <w:r>
         <w:rPr>
           <w:sz w:val="24"/>
@@ -360,44 +365,73 @@
         </w:rPr>
         <w:t xml:space="preserve">(a, b, c); </w:t>
       </w:r>
-    </w:p>
-    <w:p>
-      <w:pPr>
-        <w:pStyle w:val="ListParagraph"/>
-        <w:ind w:left="0"/>
-        <w:rPr>
-          <w:sz w:val="24"/>
-          <w:szCs w:val="24"/>
-        </w:rPr>
-      </w:pPr>
-      <w:r>
-        <w:rPr>
-          <w:sz w:val="24"/>
-          <w:szCs w:val="24"/>
-        </w:rPr>
-        <w:t xml:space="preserve">Rotations:      </w:t>
-      </w:r>
-      <w:r>
-        <w:rPr>
-          <w:sz w:val="24"/>
-          <w:szCs w:val="24"/>
-        </w:rPr>
-        <w:t xml:space="preserve">                      </w:t>
-      </w:r>
-      <w:r>
-        <w:rPr>
-          <w:sz w:val="24"/>
-          <w:szCs w:val="24"/>
-        </w:rPr>
-        <w:t xml:space="preserve"> </w:t>
-      </w:r>
-      <w:r>
-        <w:rPr>
-          <w:sz w:val="24"/>
-          <w:szCs w:val="24"/>
-        </w:rPr>
-        <w:t xml:space="preserve">       </w:t>
-      </w:r>
+      <w:r>
+        <w:rPr>
+          <w:sz w:val="24"/>
+          <w:szCs w:val="24"/>
+        </w:rPr>
+        <w:t xml:space="preserve">                  </w:t>
+      </w:r>
+      <w:r>
+        <w:rPr>
+          <w:sz w:val="24"/>
+          <w:szCs w:val="24"/>
+        </w:rPr>
+        <w:t xml:space="preserve">         </w:t>
+      </w:r>
+      <w:r>
+        <w:rPr>
+          <w:sz w:val="24"/>
+          <w:szCs w:val="24"/>
+        </w:rPr>
+        <w:t>(</w:t>
+      </w:r>
+      <m:oMath>
+        <m:r>
+          <w:rPr>
+            <w:rFonts w:ascii="Cambria Math" w:hAnsi="Cambria Math"/>
+            <w:sz w:val="24"/>
+            <w:szCs w:val="24"/>
+          </w:rPr>
+          <m:t>+</m:t>
+        </m:r>
+        <m:r>
+          <w:rPr>
+            <w:rFonts w:ascii="Cambria Math" w:hAnsi="Cambria Math"/>
+            <w:sz w:val="24"/>
+            <w:szCs w:val="24"/>
+          </w:rPr>
+          <m:t>, -</m:t>
+        </m:r>
+      </m:oMath>
+      <w:r>
+        <w:rPr>
+          <w:sz w:val="24"/>
+          <w:szCs w:val="24"/>
+        </w:rPr>
+        <w:t>)</w:t>
+      </w:r>
+    </w:p>
+    <w:p>
+      <w:pPr>
+        <w:pStyle w:val="ListParagraph"/>
+        <w:numPr>
+          <w:ilvl w:val="0"/>
+          <w:numId w:val="1"/>
+        </w:numPr>
+        <w:rPr>
+          <w:sz w:val="24"/>
+          <w:szCs w:val="24"/>
+        </w:rPr>
+      </w:pPr>
+      <w:r>
+        <w:rPr>
+          <w:sz w:val="24"/>
+          <w:szCs w:val="24"/>
+        </w:rPr>
+        <w:t xml:space="preserve">Rotations:                                    </w:t>
+      </w:r>
+      <w:proofErr w:type="spellStart"/>
       <w:r>
         <w:rPr>
           <w:b/>
@@ -407,6 +441,7 @@
         </w:rPr>
         <w:t>glRotatef</w:t>
       </w:r>
+      <w:proofErr w:type="spellEnd"/>
       <w:r>
         <w:rPr>
           <w:sz w:val="24"/>
@@ -418,26 +453,23 @@
     <w:p>
       <w:pPr>
         <w:pStyle w:val="ListParagraph"/>
-        <w:ind w:left="0"/>
-        <w:rPr>
-          <w:sz w:val="24"/>
-          <w:szCs w:val="24"/>
-        </w:rPr>
-      </w:pPr>
-      <w:r>
-        <w:rPr>
-          <w:sz w:val="24"/>
-          <w:szCs w:val="24"/>
-        </w:rPr>
-        <w:t xml:space="preserve">Scale Transformations:      </w:t>
-      </w:r>
-      <w:r>
-        <w:rPr>
-          <w:sz w:val="24"/>
-          <w:szCs w:val="24"/>
-        </w:rPr>
-        <w:t xml:space="preserve">       </w:t>
-      </w:r>
+        <w:numPr>
+          <w:ilvl w:val="0"/>
+          <w:numId w:val="1"/>
+        </w:numPr>
+        <w:rPr>
+          <w:sz w:val="24"/>
+          <w:szCs w:val="24"/>
+        </w:rPr>
+      </w:pPr>
+      <w:r>
+        <w:rPr>
+          <w:sz w:val="24"/>
+          <w:szCs w:val="24"/>
+        </w:rPr>
+        <w:t xml:space="preserve">Scale Transformations:             </w:t>
+      </w:r>
+      <w:proofErr w:type="spellStart"/>
       <w:r>
         <w:rPr>
           <w:b/>
@@ -447,18 +479,101 @@
         </w:rPr>
         <w:t>glScalef</w:t>
       </w:r>
-      <w:r>
-        <w:rPr>
-          <w:sz w:val="24"/>
-          <w:szCs w:val="24"/>
-        </w:rPr>
-        <w:t xml:space="preserve">(sx, sy, sz); </w:t>
-      </w:r>
-    </w:p>
-    <w:p>
-      <w:pPr>
-        <w:pStyle w:val="ListParagraph"/>
-        <w:ind w:left="0"/>
+      <w:proofErr w:type="spellEnd"/>
+      <w:r>
+        <w:rPr>
+          <w:sz w:val="24"/>
+          <w:szCs w:val="24"/>
+        </w:rPr>
+        <w:t>(</w:t>
+      </w:r>
+      <w:proofErr w:type="spellStart"/>
+      <w:r>
+        <w:rPr>
+          <w:sz w:val="24"/>
+          <w:szCs w:val="24"/>
+        </w:rPr>
+        <w:t>sx</w:t>
+      </w:r>
+      <w:proofErr w:type="spellEnd"/>
+      <w:r>
+        <w:rPr>
+          <w:sz w:val="24"/>
+          <w:szCs w:val="24"/>
+        </w:rPr>
+        <w:t xml:space="preserve">, </w:t>
+      </w:r>
+      <w:proofErr w:type="spellStart"/>
+      <w:r>
+        <w:rPr>
+          <w:sz w:val="24"/>
+          <w:szCs w:val="24"/>
+        </w:rPr>
+        <w:t>sy</w:t>
+      </w:r>
+      <w:proofErr w:type="spellEnd"/>
+      <w:r>
+        <w:rPr>
+          <w:sz w:val="24"/>
+          <w:szCs w:val="24"/>
+        </w:rPr>
+        <w:t xml:space="preserve">, </w:t>
+      </w:r>
+      <w:proofErr w:type="spellStart"/>
+      <w:r>
+        <w:rPr>
+          <w:sz w:val="24"/>
+          <w:szCs w:val="24"/>
+        </w:rPr>
+        <w:t>sz</w:t>
+      </w:r>
+      <w:proofErr w:type="spellEnd"/>
+      <w:r>
+        <w:rPr>
+          <w:sz w:val="24"/>
+          <w:szCs w:val="24"/>
+        </w:rPr>
+        <w:t xml:space="preserve">); </w:t>
+      </w:r>
+      <w:r>
+        <w:rPr>
+          <w:sz w:val="24"/>
+          <w:szCs w:val="24"/>
+        </w:rPr>
+        <w:t xml:space="preserve">                              </w:t>
+      </w:r>
+      <w:r>
+        <w:rPr>
+          <w:sz w:val="24"/>
+          <w:szCs w:val="24"/>
+        </w:rPr>
+        <w:t>(</w:t>
+      </w:r>
+      <m:oMath>
+        <m:r>
+          <w:rPr>
+            <w:rFonts w:ascii="Cambria Math" w:hAnsi="Cambria Math"/>
+            <w:sz w:val="24"/>
+            <w:szCs w:val="24"/>
+          </w:rPr>
+          <m:t>×</m:t>
+        </m:r>
+      </m:oMath>
+      <w:r>
+        <w:rPr>
+          <w:sz w:val="24"/>
+          <w:szCs w:val="24"/>
+        </w:rPr>
+        <w:t xml:space="preserve">)        </w:t>
+      </w:r>
+    </w:p>
+    <w:p>
+      <w:pPr>
+        <w:pStyle w:val="ListParagraph"/>
+        <w:numPr>
+          <w:ilvl w:val="0"/>
+          <w:numId w:val="1"/>
+        </w:numPr>
         <w:rPr>
           <w:sz w:val="24"/>
           <w:szCs w:val="24"/>
@@ -471,6 +586,7 @@
         </w:rPr>
         <w:t xml:space="preserve">Generalized transformation:   </w:t>
       </w:r>
+      <w:proofErr w:type="spellStart"/>
       <w:r>
         <w:rPr>
           <w:b/>
@@ -480,12 +596,49 @@
         </w:rPr>
         <w:t>glMultMatrixf</w:t>
       </w:r>
+      <w:proofErr w:type="spellEnd"/>
       <w:r>
         <w:rPr>
           <w:sz w:val="24"/>
           <w:szCs w:val="24"/>
         </w:rPr>
         <w:t>(mat);</w:t>
+      </w:r>
+    </w:p>
+    <w:p>
+      <w:pPr>
+        <w:pStyle w:val="ListParagraph"/>
+        <w:numPr>
+          <w:ilvl w:val="0"/>
+          <w:numId w:val="1"/>
+        </w:numPr>
+        <w:rPr>
+          <w:sz w:val="24"/>
+          <w:szCs w:val="24"/>
+        </w:rPr>
+      </w:pPr>
+      <w:r>
+        <w:rPr>
+          <w:sz w:val="24"/>
+          <w:szCs w:val="24"/>
+        </w:rPr>
+        <w:t xml:space="preserve">View :                                          </w:t>
+      </w:r>
+      <w:r>
+        <w:rPr>
+          <w:b/>
+          <w:bCs/>
+          <w:sz w:val="28"/>
+          <w:szCs w:val="28"/>
+        </w:rPr>
+        <w:t>gluLookAt</w:t>
+      </w:r>
+      <w:r>
+        <w:rPr>
+          <w:sz w:val="28"/>
+          <w:szCs w:val="28"/>
+        </w:rPr>
+        <w:t>(...)</w:t>
       </w:r>
     </w:p>
     <w:p>
@@ -574,6 +727,7 @@
         </w:rPr>
         <w:t xml:space="preserve">Model transformations form part of the model-view matrix. </w:t>
       </w:r>
+      <w:proofErr w:type="spellStart"/>
       <w:r>
         <w:rPr>
           <w:b/>
@@ -583,6 +737,7 @@
         </w:rPr>
         <w:t>glMatrixMode</w:t>
       </w:r>
+      <w:proofErr w:type="spellEnd"/>
       <w:r>
         <w:rPr>
           <w:sz w:val="24"/>
@@ -597,6 +752,7 @@
         </w:rPr>
         <w:t xml:space="preserve"> </w:t>
       </w:r>
+      <w:proofErr w:type="spellStart"/>
       <w:r>
         <w:rPr>
           <w:b/>
@@ -606,6 +762,7 @@
         </w:rPr>
         <w:t>glLoadIdentity</w:t>
       </w:r>
+      <w:proofErr w:type="spellEnd"/>
       <w:r>
         <w:rPr>
           <w:sz w:val="24"/>
@@ -675,6 +832,7 @@
                       <wps:txbx>
                         <w:txbxContent>
                           <w:p>
+                            <w:proofErr w:type="spellStart"/>
                             <w:r>
                               <w:rPr>
                                 <w:b/>
@@ -684,6 +842,7 @@
                               </w:rPr>
                               <w:t>glTranslatef</w:t>
                             </w:r>
+                            <w:proofErr w:type="spellEnd"/>
                             <w:r>
                               <w:rPr>
                                 <w:b/>
@@ -728,6 +887,7 @@
                 <v:textbox>
                   <w:txbxContent>
                     <w:p>
+                      <w:proofErr w:type="spellStart"/>
                       <w:r>
                         <w:rPr>
                           <w:b/>
@@ -737,6 +897,7 @@
                         </w:rPr>
                         <w:t>glTranslatef</w:t>
                       </w:r>
+                      <w:proofErr w:type="spellEnd"/>
                       <w:r>
                         <w:rPr>
                           <w:b/>
@@ -843,6 +1004,7 @@
         </w:rPr>
         <w:t xml:space="preserve">Function = </w:t>
       </w:r>
+      <w:proofErr w:type="spellStart"/>
       <w:r>
         <w:rPr>
           <w:b/>
@@ -852,6 +1014,7 @@
         </w:rPr>
         <w:t>glTranslatef</w:t>
       </w:r>
+      <w:proofErr w:type="spellEnd"/>
       <w:r>
         <w:rPr>
           <w:sz w:val="24"/>
@@ -893,6 +1056,7 @@
         </w:rPr>
         <w:t xml:space="preserve"> by using </w:t>
       </w:r>
+      <w:proofErr w:type="spellStart"/>
       <w:r>
         <w:rPr>
           <w:b/>
@@ -902,6 +1066,7 @@
         </w:rPr>
         <w:t>glTranslatef</w:t>
       </w:r>
+      <w:proofErr w:type="spellEnd"/>
       <w:r>
         <w:rPr>
           <w:sz w:val="24"/>
@@ -1072,6 +1237,7 @@
                       <wps:txbx>
                         <w:txbxContent>
                           <w:p>
+                            <w:proofErr w:type="spellStart"/>
                             <w:r>
                               <w:rPr>
                                 <w:b/>
@@ -1081,6 +1247,7 @@
                               </w:rPr>
                               <w:t>glTranslatef</w:t>
                             </w:r>
+                            <w:proofErr w:type="spellEnd"/>
                             <w:r>
                               <w:rPr>
                                 <w:b/>
@@ -1121,6 +1288,7 @@
                 <v:textbox>
                   <w:txbxContent>
                     <w:p>
+                      <w:proofErr w:type="spellStart"/>
                       <w:r>
                         <w:rPr>
                           <w:b/>
@@ -1130,6 +1298,7 @@
                         </w:rPr>
                         <w:t>glTranslatef</w:t>
                       </w:r>
+                      <w:proofErr w:type="spellEnd"/>
                       <w:r>
                         <w:rPr>
                           <w:b/>
@@ -1155,14 +1324,25 @@
           </mc:Fallback>
         </mc:AlternateContent>
       </w:r>
-      <w:r>
-        <w:rPr>
-          <w:b/>
-          <w:bCs/>
-          <w:sz w:val="24"/>
-          <w:szCs w:val="24"/>
-        </w:rPr>
-        <w:t>glTranslatef(3, 0, 2);</w:t>
+      <w:proofErr w:type="spellStart"/>
+      <w:r>
+        <w:rPr>
+          <w:b/>
+          <w:bCs/>
+          <w:sz w:val="24"/>
+          <w:szCs w:val="24"/>
+        </w:rPr>
+        <w:t>glTranslatef</w:t>
+      </w:r>
+      <w:proofErr w:type="spellEnd"/>
+      <w:r>
+        <w:rPr>
+          <w:b/>
+          <w:bCs/>
+          <w:sz w:val="24"/>
+          <w:szCs w:val="24"/>
+        </w:rPr>
+        <w:t>(3, 0, 2);</w:t>
       </w:r>
       <w:r>
         <w:rPr>
@@ -1372,6 +1552,7 @@
           </wp:anchor>
         </w:drawing>
       </w:r>
+      <w:proofErr w:type="spellStart"/>
       <w:r>
         <w:rPr>
           <w:b/>
@@ -1381,6 +1562,7 @@
         </w:rPr>
         <w:t>glPushMatrix</w:t>
       </w:r>
+      <w:proofErr w:type="spellEnd"/>
       <w:r>
         <w:rPr>
           <w:sz w:val="24"/>
@@ -1546,6 +1728,7 @@
           <w:szCs w:val="24"/>
         </w:rPr>
       </w:pPr>
+      <w:proofErr w:type="spellStart"/>
       <w:r>
         <w:rPr>
           <w:b/>
@@ -1555,6 +1738,7 @@
         </w:rPr>
         <w:t>glPopMatrix</w:t>
       </w:r>
+      <w:proofErr w:type="spellEnd"/>
       <w:r>
         <w:rPr>
           <w:sz w:val="24"/>
@@ -1628,7 +1812,11 @@
           <w:u w:val="single"/>
         </w:rPr>
       </w:pPr>
-      <w:r>
+    </w:p>
+    <w:p>
+      <w:pPr>
+        <w:pStyle w:val="ListParagraph"/>
+        <w:ind w:left="0"/>
         <w:rPr>
           <w:b/>
           <w:bCs/>
@@ -1636,6 +1824,55 @@
           <w:szCs w:val="24"/>
           <w:u w:val="single"/>
         </w:rPr>
+      </w:pPr>
+    </w:p>
+    <w:p>
+      <w:pPr>
+        <w:pStyle w:val="ListParagraph"/>
+        <w:ind w:left="0"/>
+        <w:rPr>
+          <w:b/>
+          <w:bCs/>
+          <w:sz w:val="24"/>
+          <w:szCs w:val="24"/>
+          <w:u w:val="single"/>
+        </w:rPr>
+      </w:pPr>
+    </w:p>
+    <w:p>
+      <w:pPr>
+        <w:pStyle w:val="ListParagraph"/>
+        <w:ind w:left="0"/>
+        <w:rPr>
+          <w:b/>
+          <w:bCs/>
+          <w:sz w:val="24"/>
+          <w:szCs w:val="24"/>
+          <w:u w:val="single"/>
+        </w:rPr>
+      </w:pPr>
+    </w:p>
+    <w:p>
+      <w:pPr>
+        <w:pStyle w:val="ListParagraph"/>
+        <w:ind w:left="0"/>
+        <w:rPr>
+          <w:b/>
+          <w:bCs/>
+          <w:sz w:val="24"/>
+          <w:szCs w:val="24"/>
+          <w:u w:val="single"/>
+        </w:rPr>
+      </w:pPr>
+      <w:r>
+        <w:rPr>
+          <w:b/>
+          <w:bCs/>
+          <w:sz w:val="24"/>
+          <w:szCs w:val="24"/>
+          <w:u w:val="single"/>
+        </w:rPr>
+        <w:lastRenderedPageBreak/>
         <w:t>Scaling</w:t>
       </w:r>
     </w:p>
@@ -1721,14 +1958,25 @@
         </w:rPr>
         <w:t xml:space="preserve">Function = </w:t>
       </w:r>
-      <w:r>
-        <w:rPr>
-          <w:b/>
-          <w:bCs/>
-          <w:sz w:val="24"/>
-          <w:szCs w:val="24"/>
-        </w:rPr>
-        <w:t xml:space="preserve">glScalef </w:t>
+      <w:proofErr w:type="spellStart"/>
+      <w:r>
+        <w:rPr>
+          <w:b/>
+          <w:bCs/>
+          <w:sz w:val="24"/>
+          <w:szCs w:val="24"/>
+        </w:rPr>
+        <w:t>glScalef</w:t>
+      </w:r>
+      <w:proofErr w:type="spellEnd"/>
+      <w:r>
+        <w:rPr>
+          <w:b/>
+          <w:bCs/>
+          <w:sz w:val="24"/>
+          <w:szCs w:val="24"/>
+        </w:rPr>
+        <w:t xml:space="preserve"> </w:t>
       </w:r>
       <w:r>
         <w:rPr>
@@ -1816,12 +2064,11 @@
           <w:szCs w:val="24"/>
           <w:u w:val="single"/>
         </w:rPr>
-        <w:lastRenderedPageBreak/>
         <w:drawing>
-          <wp:anchor distT="0" distB="0" distL="114300" distR="114300" simplePos="0" relativeHeight="251669504" behindDoc="0" locked="0" layoutInCell="1" allowOverlap="1" wp14:anchorId="3F336477" wp14:editId="6FFC3C8D">
+          <wp:anchor distT="0" distB="0" distL="114300" distR="114300" simplePos="0" relativeHeight="251669504" behindDoc="0" locked="0" layoutInCell="1" allowOverlap="1" wp14:anchorId="3F336477" wp14:editId="20C4319A">
             <wp:simplePos x="0" y="0"/>
             <wp:positionH relativeFrom="margin">
-              <wp:posOffset>4349750</wp:posOffset>
+              <wp:posOffset>4884139</wp:posOffset>
             </wp:positionH>
             <wp:positionV relativeFrom="paragraph">
               <wp:posOffset>4445</wp:posOffset>
@@ -1903,6 +2150,7 @@
         </w:rPr>
         <w:t xml:space="preserve">Function = </w:t>
       </w:r>
+      <w:proofErr w:type="spellStart"/>
       <w:r>
         <w:rPr>
           <w:b/>
@@ -1912,6 +2160,7 @@
         </w:rPr>
         <w:t>glRotatef</w:t>
       </w:r>
+      <w:proofErr w:type="spellEnd"/>
       <w:r>
         <w:rPr>
           <w:sz w:val="24"/>
@@ -1959,8 +2208,6 @@
         </w:rPr>
         <w:t>Rotate positive = anti-clockwise</w:t>
       </w:r>
-      <w:bookmarkStart w:id="0" w:name="_GoBack"/>
-      <w:bookmarkEnd w:id="0"/>
     </w:p>
     <w:p>
       <w:pPr>
@@ -2553,6 +2800,7 @@
         </w:rPr>
         <w:t xml:space="preserve"> </w:t>
       </w:r>
+      <w:proofErr w:type="spellStart"/>
       <w:r>
         <w:rPr>
           <w:b/>
@@ -2562,6 +2810,7 @@
         </w:rPr>
         <w:t>glTranslatef</w:t>
       </w:r>
+      <w:proofErr w:type="spellEnd"/>
       <w:r>
         <w:rPr>
           <w:sz w:val="24"/>
@@ -2590,12 +2839,21 @@
         </w:rPr>
         <w:t>-</w:t>
       </w:r>
-      <w:r>
-        <w:rPr>
-          <w:sz w:val="24"/>
-          <w:szCs w:val="24"/>
-        </w:rPr>
-        <w:t xml:space="preserve">py, </w:t>
+      <w:proofErr w:type="spellStart"/>
+      <w:r>
+        <w:rPr>
+          <w:sz w:val="24"/>
+          <w:szCs w:val="24"/>
+        </w:rPr>
+        <w:t>py</w:t>
+      </w:r>
+      <w:proofErr w:type="spellEnd"/>
+      <w:r>
+        <w:rPr>
+          <w:sz w:val="24"/>
+          <w:szCs w:val="24"/>
+        </w:rPr>
+        <w:t xml:space="preserve">, </w:t>
       </w:r>
       <w:r>
         <w:rPr>
@@ -2604,22 +2862,32 @@
         </w:rPr>
         <w:t>-</w:t>
       </w:r>
-      <w:r>
-        <w:rPr>
-          <w:sz w:val="24"/>
-          <w:szCs w:val="24"/>
-        </w:rPr>
-        <w:t>pz)</w:t>
-      </w:r>
-    </w:p>
-    <w:p>
-      <w:pPr>
-        <w:pStyle w:val="ListParagraph"/>
-        <w:rPr>
-          <w:sz w:val="24"/>
-          <w:szCs w:val="24"/>
-        </w:rPr>
-      </w:pPr>
+      <w:proofErr w:type="spellStart"/>
+      <w:r>
+        <w:rPr>
+          <w:sz w:val="24"/>
+          <w:szCs w:val="24"/>
+        </w:rPr>
+        <w:t>pz</w:t>
+      </w:r>
+      <w:proofErr w:type="spellEnd"/>
+      <w:r>
+        <w:rPr>
+          <w:sz w:val="24"/>
+          <w:szCs w:val="24"/>
+        </w:rPr>
+        <w:t>)</w:t>
+      </w:r>
+    </w:p>
+    <w:p>
+      <w:pPr>
+        <w:pStyle w:val="ListParagraph"/>
+        <w:rPr>
+          <w:sz w:val="24"/>
+          <w:szCs w:val="24"/>
+        </w:rPr>
+      </w:pPr>
+      <w:proofErr w:type="spellStart"/>
       <w:r>
         <w:rPr>
           <w:b/>
@@ -2629,6 +2897,7 @@
         </w:rPr>
         <w:t>glTranslatef</w:t>
       </w:r>
+      <w:proofErr w:type="spellEnd"/>
       <w:r>
         <w:rPr>
           <w:sz w:val="24"/>
@@ -2656,6 +2925,7 @@
         </w:rPr>
         <w:t xml:space="preserve">Required rotation </w:t>
       </w:r>
+      <w:proofErr w:type="spellStart"/>
       <w:r>
         <w:rPr>
           <w:b/>
@@ -2665,6 +2935,7 @@
         </w:rPr>
         <w:t>glRotatef</w:t>
       </w:r>
+      <w:proofErr w:type="spellEnd"/>
       <w:r>
         <w:rPr>
           <w:sz w:val="24"/>
@@ -2706,6 +2977,7 @@
         </w:rPr>
         <w:t xml:space="preserve"> </w:t>
       </w:r>
+      <w:proofErr w:type="spellStart"/>
       <w:r>
         <w:rPr>
           <w:b/>
@@ -2715,12 +2987,45 @@
         </w:rPr>
         <w:t>glTranslatef</w:t>
       </w:r>
-      <w:r>
-        <w:rPr>
-          <w:sz w:val="24"/>
-          <w:szCs w:val="24"/>
-        </w:rPr>
-        <w:t>(px, py, pz)</w:t>
+      <w:proofErr w:type="spellEnd"/>
+      <w:r>
+        <w:rPr>
+          <w:sz w:val="24"/>
+          <w:szCs w:val="24"/>
+        </w:rPr>
+        <w:t xml:space="preserve">(px, </w:t>
+      </w:r>
+      <w:proofErr w:type="spellStart"/>
+      <w:r>
+        <w:rPr>
+          <w:sz w:val="24"/>
+          <w:szCs w:val="24"/>
+        </w:rPr>
+        <w:t>py</w:t>
+      </w:r>
+      <w:proofErr w:type="spellEnd"/>
+      <w:r>
+        <w:rPr>
+          <w:sz w:val="24"/>
+          <w:szCs w:val="24"/>
+        </w:rPr>
+        <w:t xml:space="preserve">, </w:t>
+      </w:r>
+      <w:proofErr w:type="spellStart"/>
+      <w:r>
+        <w:rPr>
+          <w:sz w:val="24"/>
+          <w:szCs w:val="24"/>
+        </w:rPr>
+        <w:t>pz</w:t>
+      </w:r>
+      <w:proofErr w:type="spellEnd"/>
+      <w:r>
+        <w:rPr>
+          <w:sz w:val="24"/>
+          <w:szCs w:val="24"/>
+        </w:rPr>
+        <w:t>)</w:t>
       </w:r>
       <w:r>
         <w:rPr>
@@ -2738,6 +3043,7 @@
           <w:szCs w:val="24"/>
         </w:rPr>
       </w:pPr>
+      <w:proofErr w:type="spellStart"/>
       <w:r>
         <w:rPr>
           <w:b/>
@@ -2747,6 +3053,7 @@
         </w:rPr>
         <w:t>glTranslatef</w:t>
       </w:r>
+      <w:proofErr w:type="spellEnd"/>
       <w:r>
         <w:rPr>
           <w:sz w:val="24"/>
@@ -2928,7 +3235,7 @@
 </file>
 
 <file path=word/numbering.xml><?xml version="1.0" encoding="utf-8"?>
-<w:numbering xmlns:wpc="http://schemas.microsoft.com/office/word/2010/wordprocessingCanvas" xmlns:cx="http://schemas.microsoft.com/office/drawing/2014/chartex" xmlns:cx1="http://schemas.microsoft.com/office/drawing/2015/9/8/chartex" xmlns:cx2="http://schemas.microsoft.com/office/drawing/2015/10/21/chartex" xmlns:cx3="http://schemas.microsoft.com/office/drawing/2016/5/9/chartex" xmlns:cx4="http://schemas.microsoft.com/office/drawing/2016/5/10/chartex" xmlns:cx5="http://schemas.microsoft.com/office/drawing/2016/5/11/chartex" xmlns:cx6="http://schemas.microsoft.com/office/drawing/2016/5/12/chartex" xmlns:cx7="http://schemas.microsoft.com/office/drawing/2016/5/13/chartex" xmlns:cx8="http://schemas.microsoft.com/office/drawing/2016/5/14/chartex" xmlns:mc="http://schemas.openxmlformats.org/markup-compatibility/2006" xmlns:aink="http://schemas.microsoft.com/office/drawing/2016/ink" xmlns:am3d="http://schemas.microsoft.com/office/drawing/2017/model3d" xmlns:o="urn:schemas-microsoft-com:office:office" xmlns:r="http://schemas.openxmlformats.org/officeDocument/2006/relationships" xmlns:m="http://schemas.openxmlformats.org/officeDocument/2006/math" xmlns:v="urn:schemas-microsoft-com:vml" xmlns:wp14="http://schemas.microsoft.com/office/word/2010/wordprocessingDrawing" xmlns:wp="http://schemas.openxmlformats.org/drawingml/2006/wordprocessingDrawing" xmlns:w10="urn:schemas-microsoft-com:office:word" xmlns:w="http://schemas.openxmlformats.org/wordprocessingml/2006/main" xmlns:w14="http://schemas.microsoft.com/office/word/2010/wordml" xmlns:w15="http://schemas.microsoft.com/office/word/2012/wordml" xmlns:w16cid="http://schemas.microsoft.com/office/word/2016/wordml/cid" xmlns:w16se="http://schemas.microsoft.com/office/word/2015/wordml/symex" xmlns:wpg="http://schemas.microsoft.com/office/word/2010/wordprocessingGroup" xmlns:wpi="http://schemas.microsoft.com/office/word/2010/wordprocessingInk" xmlns:wne="http://schemas.microsoft.com/office/word/2006/wordml" xmlns:wps="http://schemas.microsoft.com/office/word/2010/wordprocessingShape" mc:Ignorable="w14 w15 w16se w16cid wp14">
+<w:numbering xmlns:wpc="http://schemas.microsoft.com/office/word/2010/wordprocessingCanvas" xmlns:cx="http://schemas.microsoft.com/office/drawing/2014/chartex" xmlns:cx1="http://schemas.microsoft.com/office/drawing/2015/9/8/chartex" xmlns:cx2="http://schemas.microsoft.com/office/drawing/2015/10/21/chartex" xmlns:cx3="http://schemas.microsoft.com/office/drawing/2016/5/9/chartex" xmlns:cx4="http://schemas.microsoft.com/office/drawing/2016/5/10/chartex" xmlns:cx5="http://schemas.microsoft.com/office/drawing/2016/5/11/chartex" xmlns:cx6="http://schemas.microsoft.com/office/drawing/2016/5/12/chartex" xmlns:cx7="http://schemas.microsoft.com/office/drawing/2016/5/13/chartex" xmlns:cx8="http://schemas.microsoft.com/office/drawing/2016/5/14/chartex" xmlns:mc="http://schemas.openxmlformats.org/markup-compatibility/2006" xmlns:aink="http://schemas.microsoft.com/office/drawing/2016/ink" xmlns:am3d="http://schemas.microsoft.com/office/drawing/2017/model3d" xmlns:o="urn:schemas-microsoft-com:office:office" xmlns:r="http://schemas.openxmlformats.org/officeDocument/2006/relationships" xmlns:m="http://schemas.openxmlformats.org/officeDocument/2006/math" xmlns:v="urn:schemas-microsoft-com:vml" xmlns:wp14="http://schemas.microsoft.com/office/word/2010/wordprocessingDrawing" xmlns:wp="http://schemas.openxmlformats.org/drawingml/2006/wordprocessingDrawing" xmlns:w10="urn:schemas-microsoft-com:office:word" xmlns:w="http://schemas.openxmlformats.org/wordprocessingml/2006/main" xmlns:w14="http://schemas.microsoft.com/office/word/2010/wordml" xmlns:w15="http://schemas.microsoft.com/office/word/2012/wordml" xmlns:w16cex="http://schemas.microsoft.com/office/word/2018/wordml/cex" xmlns:w16cid="http://schemas.microsoft.com/office/word/2016/wordml/cid" xmlns:w16="http://schemas.microsoft.com/office/word/2018/wordml" xmlns:w16se="http://schemas.microsoft.com/office/word/2015/wordml/symex" xmlns:wpg="http://schemas.microsoft.com/office/word/2010/wordprocessingGroup" xmlns:wpi="http://schemas.microsoft.com/office/word/2010/wordprocessingInk" xmlns:wne="http://schemas.microsoft.com/office/word/2006/wordml" xmlns:wps="http://schemas.microsoft.com/office/word/2010/wordprocessingShape" mc:Ignorable="w14 w15 w16se w16cid w16 w16cex wp14">
   <w:abstractNum w:abstractNumId="0" w15:restartNumberingAfterBreak="0">
     <w:nsid w:val="03451D78"/>
     <w:multiLevelType w:val="hybridMultilevel"/>
@@ -3602,7 +3909,7 @@
 </file>
 
 <file path=word/styles.xml><?xml version="1.0" encoding="utf-8"?>
-<w:styles xmlns:mc="http://schemas.openxmlformats.org/markup-compatibility/2006" xmlns:r="http://schemas.openxmlformats.org/officeDocument/2006/relationships" xmlns:w="http://schemas.openxmlformats.org/wordprocessingml/2006/main" xmlns:w14="http://schemas.microsoft.com/office/word/2010/wordml" xmlns:w15="http://schemas.microsoft.com/office/word/2012/wordml" xmlns:w16cid="http://schemas.microsoft.com/office/word/2016/wordml/cid" xmlns:w16se="http://schemas.microsoft.com/office/word/2015/wordml/symex" mc:Ignorable="w14 w15 w16se w16cid">
+<w:styles xmlns:mc="http://schemas.openxmlformats.org/markup-compatibility/2006" xmlns:r="http://schemas.openxmlformats.org/officeDocument/2006/relationships" xmlns:w="http://schemas.openxmlformats.org/wordprocessingml/2006/main" xmlns:w14="http://schemas.microsoft.com/office/word/2010/wordml" xmlns:w15="http://schemas.microsoft.com/office/word/2012/wordml" xmlns:w16cex="http://schemas.microsoft.com/office/word/2018/wordml/cex" xmlns:w16cid="http://schemas.microsoft.com/office/word/2016/wordml/cid" xmlns:w16="http://schemas.microsoft.com/office/word/2018/wordml" xmlns:w16se="http://schemas.microsoft.com/office/word/2015/wordml/symex" mc:Ignorable="w14 w15 w16se w16cid w16 w16cex">
   <w:docDefaults>
     <w:rPrDefault>
       <w:rPr>
@@ -4038,6 +4345,16 @@
       <w:contextualSpacing/>
     </w:pPr>
   </w:style>
+  <w:style w:type="character" w:styleId="PlaceholderText">
+    <w:name w:val="Placeholder Text"/>
+    <w:basedOn w:val="DefaultParagraphFont"/>
+    <w:uiPriority w:val="99"/>
+    <w:semiHidden/>
+    <w:rsid w:val="00AF65BD"/>
+    <w:rPr>
+      <w:color w:val="808080"/>
+    </w:rPr>
+  </w:style>
 </w:styles>
 </file>
 
@@ -4341,7 +4658,7 @@
 </file>
 
 <file path=customXml/itemProps1.xml><?xml version="1.0" encoding="utf-8"?>
-<ds:datastoreItem xmlns:ds="http://schemas.openxmlformats.org/officeDocument/2006/customXml" ds:itemID="{089AADB8-FC50-4A2B-84A6-42020234EE7E}">
+<ds:datastoreItem xmlns:ds="http://schemas.openxmlformats.org/officeDocument/2006/customXml" ds:itemID="{A8084D82-5F9C-41E2-A147-B6C8D86CBBCF}">
   <ds:schemaRefs>
     <ds:schemaRef ds:uri="http://schemas.openxmlformats.org/officeDocument/2006/bibliography"/>
   </ds:schemaRefs>

</xml_diff>